<commit_message>
update to get dev branch
</commit_message>
<xml_diff>
--- a/docs/01SystemAnalysis/SystemAnalysis.docx
+++ b/docs/01SystemAnalysis/SystemAnalysis.docx
@@ -184,15 +184,15 @@
           <w:noProof/>
         </w:rPr>
         <w:drawing>
-          <wp:anchor distT="0" distB="0" distL="114300" distR="114300" simplePos="0" relativeHeight="251658240" behindDoc="1" locked="0" layoutInCell="1" allowOverlap="1" wp14:anchorId="3B1CFE22" wp14:editId="0B83D82D">
+          <wp:anchor distT="0" distB="0" distL="114300" distR="114300" simplePos="0" relativeHeight="251658240" behindDoc="1" locked="0" layoutInCell="1" allowOverlap="1" wp14:anchorId="3B1CFE22" wp14:editId="1171625A">
             <wp:simplePos x="0" y="0"/>
             <wp:positionH relativeFrom="column">
               <wp:posOffset>0</wp:posOffset>
             </wp:positionH>
             <wp:positionV relativeFrom="paragraph">
-              <wp:posOffset>24553</wp:posOffset>
+              <wp:posOffset>25823</wp:posOffset>
             </wp:positionV>
-            <wp:extent cx="5768788" cy="8229600"/>
+            <wp:extent cx="5768340" cy="8229600"/>
             <wp:effectExtent l="0" t="0" r="0" b="0"/>
             <wp:wrapNone/>
             <wp:docPr id="1759098546" name="Picture 1"/>
@@ -208,7 +208,7 @@
                       <a:picLocks noChangeAspect="1" noChangeArrowheads="1"/>
                     </pic:cNvPicPr>
                   </pic:nvPicPr>
-                  <pic:blipFill>
+                  <pic:blipFill rotWithShape="1">
                     <a:blip r:embed="rId6">
                       <a:extLst>
                         <a:ext uri="{28A0092B-C50C-407E-A947-70E740481C1C}">
@@ -216,15 +216,13 @@
                         </a:ext>
                       </a:extLst>
                     </a:blip>
-                    <a:srcRect/>
-                    <a:stretch>
-                      <a:fillRect/>
-                    </a:stretch>
+                    <a:srcRect b="-8"/>
+                    <a:stretch/>
                   </pic:blipFill>
                   <pic:spPr bwMode="auto">
                     <a:xfrm>
                       <a:off x="0" y="0"/>
-                      <a:ext cx="5768788" cy="8229600"/>
+                      <a:ext cx="5768788" cy="8230239"/>
                     </a:xfrm>
                     <a:prstGeom prst="rect">
                       <a:avLst/>
@@ -233,6 +231,11 @@
                     <a:ln>
                       <a:noFill/>
                     </a:ln>
+                    <a:extLst>
+                      <a:ext uri="{53640926-AAD7-44D8-BBD7-CCE9431645EC}">
+                        <a14:shadowObscured xmlns:a14="http://schemas.microsoft.com/office/drawing/2010/main"/>
+                      </a:ext>
+                    </a:extLst>
                   </pic:spPr>
                 </pic:pic>
               </a:graphicData>
@@ -248,6 +251,578 @@
       </w:r>
     </w:p>
     <w:p/>
+    <w:p>
+      <w:pPr>
+        <w:spacing w:line="240" w:lineRule="auto"/>
+      </w:pPr>
+      <w:r>
+        <w:br w:type="page"/>
+      </w:r>
+    </w:p>
+    <w:p>
+      <w:pPr>
+        <w:pStyle w:val="Heading1"/>
+      </w:pPr>
+      <w:r>
+        <w:lastRenderedPageBreak/>
+        <w:t>System Scenarios</w:t>
+      </w:r>
+    </w:p>
+    <w:p>
+      <w:pPr>
+        <w:pStyle w:val="Heading2"/>
+      </w:pPr>
+      <w:r>
+        <w:t>Scenario 1: Passenger</w:t>
+      </w:r>
+    </w:p>
+    <w:p>
+      <w:r>
+        <w:tab/>
+      </w:r>
+      <w:r>
+        <w:t xml:space="preserve">Sarah, a </w:t>
+      </w:r>
+      <w:r>
+        <w:rPr>
+          <w:u w:val="single"/>
+        </w:rPr>
+        <w:t>User</w:t>
+      </w:r>
+      <w:r>
+        <w:t xml:space="preserve">, decides to book a flight to Paris. She opens the </w:t>
+      </w:r>
+      <w:r>
+        <w:rPr>
+          <w:u w:val="single"/>
+        </w:rPr>
+        <w:t>Flight Reservation Web Application</w:t>
+      </w:r>
+      <w:r>
+        <w:t xml:space="preserve"> on her laptop and begins by searching for flights. She inputs her travel details into the </w:t>
+      </w:r>
+      <w:r>
+        <w:rPr>
+          <w:u w:val="single"/>
+        </w:rPr>
+        <w:t>Flight Search Tool</w:t>
+      </w:r>
+      <w:r>
+        <w:t xml:space="preserve">, including her departure city, destination (Paris), travel dates, and preferences. The system displays a list of available </w:t>
+      </w:r>
+      <w:r>
+        <w:rPr>
+          <w:u w:val="single"/>
+        </w:rPr>
+        <w:t>Flights</w:t>
+      </w:r>
+      <w:r>
+        <w:t xml:space="preserve">, showing </w:t>
+      </w:r>
+      <w:r>
+        <w:rPr>
+          <w:u w:val="single"/>
+        </w:rPr>
+        <w:t>Departure Times</w:t>
+      </w:r>
+      <w:r>
+        <w:t xml:space="preserve">, </w:t>
+      </w:r>
+      <w:r>
+        <w:rPr>
+          <w:u w:val="single"/>
+        </w:rPr>
+        <w:t>Arrival Times</w:t>
+      </w:r>
+      <w:r>
+        <w:t xml:space="preserve">, and </w:t>
+      </w:r>
+      <w:r>
+        <w:rPr>
+          <w:u w:val="single"/>
+        </w:rPr>
+        <w:t>Ticket Prices</w:t>
+      </w:r>
+      <w:r>
+        <w:t>, which Sarah may sort flights by</w:t>
+      </w:r>
+      <w:r>
+        <w:t>.</w:t>
+      </w:r>
+    </w:p>
+    <w:p/>
+    <w:p>
+      <w:r>
+        <w:tab/>
+      </w:r>
+      <w:r>
+        <w:t xml:space="preserve">Sarah selects a suitable </w:t>
+      </w:r>
+      <w:r>
+        <w:rPr>
+          <w:u w:val="single"/>
+        </w:rPr>
+        <w:t>Flight</w:t>
+      </w:r>
+      <w:r>
+        <w:t xml:space="preserve"> that fits her schedule and budget. She proceeds to the </w:t>
+      </w:r>
+      <w:r>
+        <w:rPr>
+          <w:u w:val="single"/>
+        </w:rPr>
+        <w:t>Seat Selection</w:t>
+      </w:r>
+      <w:r>
+        <w:t xml:space="preserve"> interface, where she views the </w:t>
+      </w:r>
+      <w:r>
+        <w:rPr>
+          <w:u w:val="single"/>
+        </w:rPr>
+        <w:t>Aircraft Seat Map</w:t>
+      </w:r>
+      <w:r>
+        <w:t xml:space="preserve">. Here, she chooses a </w:t>
+      </w:r>
+      <w:r>
+        <w:rPr>
+          <w:u w:val="single"/>
+        </w:rPr>
+        <w:t>Comfort Seat</w:t>
+      </w:r>
+      <w:r>
+        <w:t xml:space="preserve"> near the window. The system updates her choice and directs her to the optional </w:t>
+      </w:r>
+      <w:r>
+        <w:rPr>
+          <w:u w:val="single"/>
+        </w:rPr>
+        <w:t xml:space="preserve">Travel Insurance </w:t>
+      </w:r>
+      <w:r>
+        <w:t>section. After reviewing the terms, Sarah opts for travel insurance, adding it to her booking.</w:t>
+      </w:r>
+    </w:p>
+    <w:p/>
+    <w:p>
+      <w:pPr>
+        <w:rPr>
+          <w:rFonts w:cstheme="minorHAnsi"/>
+          <w:shd w:val="clear" w:color="auto" w:fill="FFFFFF"/>
+        </w:rPr>
+      </w:pPr>
+      <w:r>
+        <w:rPr>
+          <w:rFonts w:cstheme="minorHAnsi"/>
+          <w:shd w:val="clear" w:color="auto" w:fill="FFFFFF"/>
+        </w:rPr>
+        <w:tab/>
+        <w:t xml:space="preserve">Sarah </w:t>
+      </w:r>
+      <w:r>
+        <w:rPr>
+          <w:rFonts w:cstheme="minorHAnsi"/>
+          <w:shd w:val="clear" w:color="auto" w:fill="FFFFFF"/>
+        </w:rPr>
+        <w:t xml:space="preserve">proceeds to the </w:t>
+      </w:r>
+      <w:r>
+        <w:rPr>
+          <w:rFonts w:cstheme="minorHAnsi"/>
+          <w:u w:val="single"/>
+          <w:shd w:val="clear" w:color="auto" w:fill="FFFFFF"/>
+        </w:rPr>
+        <w:t>Payment Gateway</w:t>
+      </w:r>
+      <w:r>
+        <w:rPr>
+          <w:rFonts w:cstheme="minorHAnsi"/>
+          <w:shd w:val="clear" w:color="auto" w:fill="FFFFFF"/>
+        </w:rPr>
+        <w:t xml:space="preserve">. She securely enters her </w:t>
+      </w:r>
+      <w:r>
+        <w:rPr>
+          <w:rFonts w:cstheme="minorHAnsi"/>
+          <w:u w:val="single"/>
+          <w:shd w:val="clear" w:color="auto" w:fill="FFFFFF"/>
+        </w:rPr>
+        <w:t>Credit Card Details</w:t>
+      </w:r>
+      <w:r>
+        <w:rPr>
+          <w:rFonts w:cstheme="minorHAnsi"/>
+          <w:shd w:val="clear" w:color="auto" w:fill="FFFFFF"/>
+        </w:rPr>
+        <w:t xml:space="preserve"> and completes the transaction. The system confirms her payment and booking, then generates her </w:t>
+      </w:r>
+      <w:r>
+        <w:rPr>
+          <w:rFonts w:cstheme="minorHAnsi"/>
+          <w:u w:val="single"/>
+          <w:shd w:val="clear" w:color="auto" w:fill="FFFFFF"/>
+        </w:rPr>
+        <w:t>E-Ticket</w:t>
+      </w:r>
+      <w:r>
+        <w:rPr>
+          <w:rFonts w:cstheme="minorHAnsi"/>
+          <w:shd w:val="clear" w:color="auto" w:fill="FFFFFF"/>
+        </w:rPr>
+        <w:t xml:space="preserve"> and a detailed </w:t>
+      </w:r>
+      <w:r>
+        <w:rPr>
+          <w:rFonts w:cstheme="minorHAnsi"/>
+          <w:u w:val="single"/>
+          <w:shd w:val="clear" w:color="auto" w:fill="FFFFFF"/>
+        </w:rPr>
+        <w:t>Payment Receipt</w:t>
+      </w:r>
+      <w:r>
+        <w:rPr>
+          <w:rFonts w:cstheme="minorHAnsi"/>
+          <w:shd w:val="clear" w:color="auto" w:fill="FFFFFF"/>
+        </w:rPr>
+        <w:t xml:space="preserve">. Both documents are sent to </w:t>
+      </w:r>
+      <w:r>
+        <w:rPr>
+          <w:rFonts w:cstheme="minorHAnsi"/>
+          <w:shd w:val="clear" w:color="auto" w:fill="FFFFFF"/>
+        </w:rPr>
+        <w:t xml:space="preserve">Sarah by </w:t>
+      </w:r>
+      <w:r>
+        <w:rPr>
+          <w:rFonts w:cstheme="minorHAnsi"/>
+          <w:u w:val="single"/>
+          <w:shd w:val="clear" w:color="auto" w:fill="FFFFFF"/>
+        </w:rPr>
+        <w:t>Email</w:t>
+      </w:r>
+      <w:r>
+        <w:rPr>
+          <w:rFonts w:cstheme="minorHAnsi"/>
+          <w:shd w:val="clear" w:color="auto" w:fill="FFFFFF"/>
+        </w:rPr>
+        <w:t>.</w:t>
+      </w:r>
+    </w:p>
+    <w:p>
+      <w:pPr>
+        <w:spacing w:line="240" w:lineRule="auto"/>
+      </w:pPr>
+      <w:r>
+        <w:br w:type="page"/>
+      </w:r>
+    </w:p>
+    <w:p>
+      <w:pPr>
+        <w:pStyle w:val="Heading2"/>
+      </w:pPr>
+      <w:r>
+        <w:lastRenderedPageBreak/>
+        <w:t>Scenario 2:</w:t>
+      </w:r>
+      <w:r>
+        <w:t xml:space="preserve"> Tourism Agent</w:t>
+      </w:r>
+    </w:p>
+    <w:p>
+      <w:pPr>
+        <w:rPr>
+          <w:rFonts w:cstheme="minorHAnsi"/>
+          <w:shd w:val="clear" w:color="auto" w:fill="FFFFFF"/>
+        </w:rPr>
+      </w:pPr>
+      <w:r>
+        <w:rPr>
+          <w:rFonts w:cstheme="minorHAnsi"/>
+          <w:shd w:val="clear" w:color="auto" w:fill="FFFFFF"/>
+        </w:rPr>
+        <w:tab/>
+      </w:r>
+      <w:r>
+        <w:rPr>
+          <w:rFonts w:cstheme="minorHAnsi"/>
+          <w:shd w:val="clear" w:color="auto" w:fill="FFFFFF"/>
+        </w:rPr>
+        <w:t xml:space="preserve">John, a </w:t>
+      </w:r>
+      <w:r>
+        <w:rPr>
+          <w:rFonts w:cstheme="minorHAnsi"/>
+          <w:u w:val="single"/>
+          <w:shd w:val="clear" w:color="auto" w:fill="FFFFFF"/>
+        </w:rPr>
+        <w:t>Tourism Agent</w:t>
+      </w:r>
+      <w:r>
+        <w:rPr>
+          <w:rFonts w:cstheme="minorHAnsi"/>
+          <w:shd w:val="clear" w:color="auto" w:fill="FFFFFF"/>
+        </w:rPr>
+        <w:t xml:space="preserve">, logs into </w:t>
+      </w:r>
+      <w:r>
+        <w:rPr>
+          <w:rFonts w:cstheme="minorHAnsi"/>
+          <w:u w:val="single"/>
+          <w:shd w:val="clear" w:color="auto" w:fill="FFFFFF"/>
+        </w:rPr>
+        <w:t>the Flight Reservation System</w:t>
+      </w:r>
+      <w:r>
+        <w:rPr>
+          <w:rFonts w:cstheme="minorHAnsi"/>
+          <w:shd w:val="clear" w:color="auto" w:fill="FFFFFF"/>
+        </w:rPr>
+        <w:t xml:space="preserve">. He uses the </w:t>
+      </w:r>
+      <w:r>
+        <w:rPr>
+          <w:rFonts w:cstheme="minorHAnsi"/>
+          <w:u w:val="single"/>
+          <w:shd w:val="clear" w:color="auto" w:fill="FFFFFF"/>
+        </w:rPr>
+        <w:t>Flight Search</w:t>
+      </w:r>
+      <w:r>
+        <w:rPr>
+          <w:rFonts w:cstheme="minorHAnsi"/>
+          <w:shd w:val="clear" w:color="auto" w:fill="FFFFFF"/>
+        </w:rPr>
+        <w:t xml:space="preserve"> functionality to find flights for a client traveling from New York to London. John inputs the destination, date, and preferences into the </w:t>
+      </w:r>
+      <w:r>
+        <w:rPr>
+          <w:rFonts w:cstheme="minorHAnsi"/>
+          <w:u w:val="single"/>
+          <w:shd w:val="clear" w:color="auto" w:fill="FFFFFF"/>
+        </w:rPr>
+        <w:t>Search Interface</w:t>
+      </w:r>
+      <w:r>
+        <w:rPr>
+          <w:rFonts w:cstheme="minorHAnsi"/>
+          <w:shd w:val="clear" w:color="auto" w:fill="FFFFFF"/>
+        </w:rPr>
+        <w:t xml:space="preserve">. The system displays a list of available </w:t>
+      </w:r>
+      <w:r>
+        <w:rPr>
+          <w:rFonts w:cstheme="minorHAnsi"/>
+          <w:u w:val="single"/>
+          <w:shd w:val="clear" w:color="auto" w:fill="FFFFFF"/>
+        </w:rPr>
+        <w:t>Flights</w:t>
+      </w:r>
+      <w:r>
+        <w:rPr>
+          <w:rFonts w:cstheme="minorHAnsi"/>
+          <w:shd w:val="clear" w:color="auto" w:fill="FFFFFF"/>
+        </w:rPr>
+        <w:t xml:space="preserve"> with details </w:t>
+      </w:r>
+      <w:r>
+        <w:rPr>
+          <w:rFonts w:cstheme="minorHAnsi"/>
+          <w:shd w:val="clear" w:color="auto" w:fill="FFFFFF"/>
+        </w:rPr>
+        <w:t>such as</w:t>
+      </w:r>
+      <w:r>
+        <w:rPr>
+          <w:rFonts w:cstheme="minorHAnsi"/>
+          <w:shd w:val="clear" w:color="auto" w:fill="FFFFFF"/>
+        </w:rPr>
+        <w:t xml:space="preserve"> </w:t>
+      </w:r>
+      <w:r>
+        <w:rPr>
+          <w:rFonts w:cstheme="minorHAnsi"/>
+          <w:u w:val="single"/>
+          <w:shd w:val="clear" w:color="auto" w:fill="FFFFFF"/>
+        </w:rPr>
+        <w:t>Departure Times</w:t>
+      </w:r>
+      <w:r>
+        <w:rPr>
+          <w:rFonts w:cstheme="minorHAnsi"/>
+          <w:shd w:val="clear" w:color="auto" w:fill="FFFFFF"/>
+        </w:rPr>
+        <w:t xml:space="preserve">, </w:t>
+      </w:r>
+      <w:r>
+        <w:rPr>
+          <w:rFonts w:cstheme="minorHAnsi"/>
+          <w:u w:val="single"/>
+          <w:shd w:val="clear" w:color="auto" w:fill="FFFFFF"/>
+        </w:rPr>
+        <w:t>Arrival Times</w:t>
+      </w:r>
+      <w:r>
+        <w:rPr>
+          <w:rFonts w:cstheme="minorHAnsi"/>
+          <w:shd w:val="clear" w:color="auto" w:fill="FFFFFF"/>
+        </w:rPr>
+        <w:t xml:space="preserve">, </w:t>
+      </w:r>
+      <w:r>
+        <w:rPr>
+          <w:rFonts w:cstheme="minorHAnsi"/>
+          <w:u w:val="single"/>
+          <w:shd w:val="clear" w:color="auto" w:fill="FFFFFF"/>
+        </w:rPr>
+        <w:t>Flight Duration</w:t>
+      </w:r>
+      <w:r>
+        <w:rPr>
+          <w:rFonts w:cstheme="minorHAnsi"/>
+          <w:shd w:val="clear" w:color="auto" w:fill="FFFFFF"/>
+        </w:rPr>
+        <w:t xml:space="preserve">, and </w:t>
+      </w:r>
+      <w:r>
+        <w:rPr>
+          <w:rFonts w:cstheme="minorHAnsi"/>
+          <w:u w:val="single"/>
+          <w:shd w:val="clear" w:color="auto" w:fill="FFFFFF"/>
+        </w:rPr>
+        <w:t>Prices</w:t>
+      </w:r>
+      <w:r>
+        <w:rPr>
+          <w:rFonts w:cstheme="minorHAnsi"/>
+          <w:shd w:val="clear" w:color="auto" w:fill="FFFFFF"/>
+        </w:rPr>
+        <w:t xml:space="preserve">. He selects a suitable </w:t>
+      </w:r>
+      <w:r>
+        <w:rPr>
+          <w:rFonts w:cstheme="minorHAnsi"/>
+          <w:u w:val="single"/>
+          <w:shd w:val="clear" w:color="auto" w:fill="FFFFFF"/>
+        </w:rPr>
+        <w:t>Flight</w:t>
+      </w:r>
+      <w:r>
+        <w:rPr>
+          <w:rFonts w:cstheme="minorHAnsi"/>
+          <w:shd w:val="clear" w:color="auto" w:fill="FFFFFF"/>
+        </w:rPr>
+        <w:t xml:space="preserve"> and proceeds to </w:t>
+      </w:r>
+      <w:r>
+        <w:rPr>
+          <w:rFonts w:cstheme="minorHAnsi"/>
+          <w:u w:val="single"/>
+          <w:shd w:val="clear" w:color="auto" w:fill="FFFFFF"/>
+        </w:rPr>
+        <w:t>Seat Selection</w:t>
+      </w:r>
+      <w:r>
+        <w:rPr>
+          <w:rFonts w:cstheme="minorHAnsi"/>
+          <w:shd w:val="clear" w:color="auto" w:fill="FFFFFF"/>
+        </w:rPr>
+        <w:t xml:space="preserve">, where he chooses a </w:t>
+      </w:r>
+      <w:r>
+        <w:rPr>
+          <w:rFonts w:cstheme="minorHAnsi"/>
+          <w:u w:val="single"/>
+          <w:shd w:val="clear" w:color="auto" w:fill="FFFFFF"/>
+        </w:rPr>
+        <w:t>Business-Class Sea</w:t>
+      </w:r>
+      <w:r>
+        <w:rPr>
+          <w:rFonts w:cstheme="minorHAnsi"/>
+          <w:shd w:val="clear" w:color="auto" w:fill="FFFFFF"/>
+        </w:rPr>
+        <w:t xml:space="preserve">t for his client. After confirming the selection, John is taken to the </w:t>
+      </w:r>
+      <w:r>
+        <w:rPr>
+          <w:rFonts w:cstheme="minorHAnsi"/>
+          <w:u w:val="single"/>
+          <w:shd w:val="clear" w:color="auto" w:fill="FFFFFF"/>
+        </w:rPr>
+        <w:t>Payment Gateway</w:t>
+      </w:r>
+      <w:r>
+        <w:rPr>
+          <w:rFonts w:cstheme="minorHAnsi"/>
+          <w:shd w:val="clear" w:color="auto" w:fill="FFFFFF"/>
+        </w:rPr>
+        <w:t xml:space="preserve"> where he enters the client's </w:t>
+      </w:r>
+      <w:r>
+        <w:rPr>
+          <w:rFonts w:cstheme="minorHAnsi"/>
+          <w:u w:val="single"/>
+          <w:shd w:val="clear" w:color="auto" w:fill="FFFFFF"/>
+        </w:rPr>
+        <w:t>Payment Details</w:t>
+      </w:r>
+      <w:r>
+        <w:rPr>
+          <w:rFonts w:cstheme="minorHAnsi"/>
+          <w:shd w:val="clear" w:color="auto" w:fill="FFFFFF"/>
+        </w:rPr>
+        <w:t xml:space="preserve"> and completes the transaction. The system generates an </w:t>
+      </w:r>
+      <w:r>
+        <w:rPr>
+          <w:rFonts w:cstheme="minorHAnsi"/>
+          <w:u w:val="single"/>
+          <w:shd w:val="clear" w:color="auto" w:fill="FFFFFF"/>
+        </w:rPr>
+        <w:t>E-Ticket</w:t>
+      </w:r>
+      <w:r>
+        <w:rPr>
+          <w:rFonts w:cstheme="minorHAnsi"/>
+          <w:shd w:val="clear" w:color="auto" w:fill="FFFFFF"/>
+        </w:rPr>
+        <w:t xml:space="preserve"> and </w:t>
+      </w:r>
+      <w:r>
+        <w:rPr>
+          <w:rFonts w:cstheme="minorHAnsi"/>
+          <w:u w:val="single"/>
+          <w:shd w:val="clear" w:color="auto" w:fill="FFFFFF"/>
+        </w:rPr>
+        <w:t>Payment Receipt</w:t>
+      </w:r>
+      <w:r>
+        <w:rPr>
+          <w:rFonts w:cstheme="minorHAnsi"/>
+          <w:shd w:val="clear" w:color="auto" w:fill="FFFFFF"/>
+        </w:rPr>
+        <w:t xml:space="preserve">, which are automatically sent to both John and his client via </w:t>
+      </w:r>
+      <w:proofErr w:type="gramStart"/>
+      <w:r>
+        <w:rPr>
+          <w:rFonts w:cstheme="minorHAnsi"/>
+          <w:u w:val="single"/>
+          <w:shd w:val="clear" w:color="auto" w:fill="FFFFFF"/>
+        </w:rPr>
+        <w:t>Email</w:t>
+      </w:r>
+      <w:proofErr w:type="gramEnd"/>
+      <w:r>
+        <w:rPr>
+          <w:rFonts w:cstheme="minorHAnsi"/>
+          <w:shd w:val="clear" w:color="auto" w:fill="FFFFFF"/>
+        </w:rPr>
+        <w:t>.</w:t>
+      </w:r>
+    </w:p>
     <w:p>
       <w:pPr>
         <w:spacing w:line="240" w:lineRule="auto"/>
@@ -973,7 +1548,6 @@
     <w:next w:val="Normal"/>
     <w:link w:val="Heading2Char"/>
     <w:uiPriority w:val="9"/>
-    <w:semiHidden/>
     <w:unhideWhenUsed/>
     <w:qFormat/>
     <w:rsid w:val="00D5329E"/>
@@ -1063,7 +1637,6 @@
     <w:basedOn w:val="DefaultParagraphFont"/>
     <w:link w:val="Heading2"/>
     <w:uiPriority w:val="9"/>
-    <w:semiHidden/>
     <w:rsid w:val="00D5329E"/>
     <w:rPr>
       <w:rFonts w:asciiTheme="majorHAnsi" w:eastAsiaTheme="majorEastAsia" w:hAnsiTheme="majorHAnsi" w:cstheme="majorBidi"/>
@@ -1416,7 +1989,7 @@
 </file>
 
 <file path=customXml/itemProps1.xml><?xml version="1.0" encoding="utf-8"?>
-<ds:datastoreItem xmlns:ds="http://schemas.openxmlformats.org/officeDocument/2006/customXml" ds:itemID="{36071E0A-9AD3-1F41-9077-4FBD15D615A2}">
+<ds:datastoreItem xmlns:ds="http://schemas.openxmlformats.org/officeDocument/2006/customXml" ds:itemID="{44C7CE36-1678-8F48-880A-12F866B2B133}">
   <ds:schemaRefs>
     <ds:schemaRef ds:uri="http://schemas.openxmlformats.org/officeDocument/2006/bibliography"/>
   </ds:schemaRefs>

</xml_diff>